<commit_message>
Add Gerencia de Mudança
</commit_message>
<xml_diff>
--- a/Processo/Definição/GRE-Processo.docx
+++ b/Processo/Definição/GRE-Processo.docx
@@ -10,7 +10,7 @@
     <w:p/>
     <w:p>
       <w:r>
-        <w:t>Após a avaliação dos requisitos, um registro de aceite dos requisitos deve ser obtido pelos fornecedores de requisitos. Sempre que forem aprovadas mudanças nos requisitos, deve-se obter novas aprovações dos requisitos do projeto, se possível, a partir de critérios estabelecidos.</w:t>
+        <w:t>Sempre que forem aprovadas mudanças nos requisitos, deve-se obter novas aprovações dos requisitos do projeto, se possível, a partir de critérios estabelecidos.</w:t>
       </w:r>
     </w:p>
     <w:p/>
@@ -21,8 +21,6 @@
       <w:r>
         <w:t>iente, também, a equipe técnica</w:t>
       </w:r>
-      <w:bookmarkStart w:id="0" w:name="_GoBack"/>
-      <w:bookmarkEnd w:id="0"/>
       <w:r>
         <w:t xml:space="preserve"> da organização, podendo ser realizada de diversas formas. Além disso, um comprometimento formal da equipe técnica com os requisitos deve ser obtido e registrado, por exemplo, na forma de ata de reunião, e-mail ou algum outro mecanismo. Em geral, é aconselhável que os requisitos sejam avaliados pela equipe técnica antes de serem submetidos para aprovação pelo cliente para evitar retrabalho ou a apresentação de um documento sem qualidade técnica adequada para o cliente.</w:t>
       </w:r>
@@ -30,30 +28,27 @@
     <w:p/>
     <w:p>
       <w:r>
-        <w:t xml:space="preserve">Os requisitos identificados podem ser avaliados com base em um conjunto de critérios objetivos, previamente estabelecidos. Alguns exemplos de critérios são: possuir identificação única; estar claro e apropriadamente declarado; não ser ambíguo; ser relevante; ser completo; estar consistente com os demais requisitos; ser implementável, testável e </w:t>
-      </w:r>
-      <w:proofErr w:type="spellStart"/>
-      <w:r>
-        <w:t>rastreável</w:t>
-      </w:r>
-      <w:proofErr w:type="spellEnd"/>
+        <w:t>Dessa forma, a existência de rastreabilidade horizontal e vertical, conforme prevista neste resultado esperado, pressupõe que diferentes abstrações dos requisitos (por exemplo, requisitos de cliente ou casos de uso), documentos relacionados (por exemplo, cronogramas e casos de testes) e o código fonte sejam rastreáveis entre si</w:t>
+      </w:r>
     </w:p>
     <w:p/>
     <w:p>
       <w:r>
-        <w:t>Dessa forma, a existência de rastreabilidade horizontal e vertical, conforme prevista neste resultado esperado, pressupõe que diferentes abstrações dos requisitos (por exemplo, requisitos de cliente ou casos de uso), documentos relacionados (por exemplo, cronogramas e casos de testes) e o código fonte sejam rastreáveis entre si</w:t>
-      </w:r>
+        <w:t>Este resultado sugere, portanto, a realização de revisões ou de algum mecanismo equivalente para identificar inconsistências entre os requisitos e os demais elementos do projeto como, por exemplo, planos, atividades e produtos de trabalho. As inconsistências identificadas devem ser registradas e ações corretivas executadas a fim de resolvê-las</w:t>
+      </w:r>
+      <w:r>
+        <w:t xml:space="preserve"> (Revisão)</w:t>
+      </w:r>
+      <w:bookmarkStart w:id="0" w:name="_GoBack"/>
+      <w:bookmarkEnd w:id="0"/>
     </w:p>
     <w:p/>
     <w:p>
       <w:r>
-        <w:t>Este resultado sugere, portanto, a realização de revisões ou de algum mecanismo equivalente para identificar inconsistências entre os requisitos e os demais elementos do projeto como, por exemplo, planos, atividades e produtos de trabalho. As inconsistências identificadas devem ser registradas e ações corretivas executadas a fim de resolvê-las</w:t>
-      </w:r>
-    </w:p>
-    <w:p/>
-    <w:p>
-      <w:r>
         <w:t>As necessidades de mudanças devem ser registradas e um histórico das decisões acerca dos requisitos deve estar disponível.</w:t>
+      </w:r>
+      <w:r>
+        <w:t xml:space="preserve"> (Versões)</w:t>
       </w:r>
     </w:p>
     <w:sectPr>

</xml_diff>